<commit_message>
pridane vysledky pre u1,v1,u2,v2 <= 500
</commit_message>
<xml_diff>
--- a/ročníkový projekt.docx
+++ b/ročníkový projekt.docx
@@ -1,6 +1,6 @@
 
 <file path=word/document.xml><?xml version="1.0" encoding="utf-8"?>
-<w:document xmlns:wpc="http://schemas.microsoft.com/office/word/2010/wordprocessingCanvas" xmlns:cx="http://schemas.microsoft.com/office/drawing/2014/chartex" xmlns:cx1="http://schemas.microsoft.com/office/drawing/2015/9/8/chartex" xmlns:cx2="http://schemas.microsoft.com/office/drawing/2015/10/21/chartex" xmlns:cx3="http://schemas.microsoft.com/office/drawing/2016/5/9/chartex" xmlns:cx4="http://schemas.microsoft.com/office/drawing/2016/5/10/chartex" xmlns:cx5="http://schemas.microsoft.com/office/drawing/2016/5/11/chartex" xmlns:cx6="http://schemas.microsoft.com/office/drawing/2016/5/12/chartex" xmlns:cx7="http://schemas.microsoft.com/office/drawing/2016/5/13/chartex" xmlns:cx8="http://schemas.microsoft.com/office/drawing/2016/5/14/chartex" xmlns:mc="http://schemas.openxmlformats.org/markup-compatibility/2006" xmlns:aink="http://schemas.microsoft.com/office/drawing/2016/ink" xmlns:am3d="http://schemas.microsoft.com/office/drawing/2017/model3d" xmlns:o="urn:schemas-microsoft-com:office:office" xmlns:r="http://schemas.openxmlformats.org/officeDocument/2006/relationships" xmlns:m="http://schemas.openxmlformats.org/officeDocument/2006/math" xmlns:v="urn:schemas-microsoft-com:vml" xmlns:wp14="http://schemas.microsoft.com/office/word/2010/wordprocessingDrawing" xmlns:wp="http://schemas.openxmlformats.org/drawingml/2006/wordprocessingDrawing" xmlns:w10="urn:schemas-microsoft-com:office:word" xmlns:w="http://schemas.openxmlformats.org/wordprocessingml/2006/main" xmlns:w14="http://schemas.microsoft.com/office/word/2010/wordml" xmlns:w15="http://schemas.microsoft.com/office/word/2012/wordml" xmlns:w16cid="http://schemas.microsoft.com/office/word/2016/wordml/cid" xmlns:w16se="http://schemas.microsoft.com/office/word/2015/wordml/symex" xmlns:wpg="http://schemas.microsoft.com/office/word/2010/wordprocessingGroup" xmlns:wpi="http://schemas.microsoft.com/office/word/2010/wordprocessingInk" xmlns:wne="http://schemas.microsoft.com/office/word/2006/wordml" xmlns:wps="http://schemas.microsoft.com/office/word/2010/wordprocessingShape" mc:Ignorable="w14 w15 w16se w16cid wp14">
+<w:document xmlns:wpc="http://schemas.microsoft.com/office/word/2010/wordprocessingCanvas" xmlns:cx="http://schemas.microsoft.com/office/drawing/2014/chartex" xmlns:cx1="http://schemas.microsoft.com/office/drawing/2015/9/8/chartex" xmlns:cx2="http://schemas.microsoft.com/office/drawing/2015/10/21/chartex" xmlns:cx3="http://schemas.microsoft.com/office/drawing/2016/5/9/chartex" xmlns:cx4="http://schemas.microsoft.com/office/drawing/2016/5/10/chartex" xmlns:cx5="http://schemas.microsoft.com/office/drawing/2016/5/11/chartex" xmlns:cx6="http://schemas.microsoft.com/office/drawing/2016/5/12/chartex" xmlns:cx7="http://schemas.microsoft.com/office/drawing/2016/5/13/chartex" xmlns:cx8="http://schemas.microsoft.com/office/drawing/2016/5/14/chartex" xmlns:mc="http://schemas.openxmlformats.org/markup-compatibility/2006" xmlns:aink="http://schemas.microsoft.com/office/drawing/2016/ink" xmlns:am3d="http://schemas.microsoft.com/office/drawing/2017/model3d" xmlns:o="urn:schemas-microsoft-com:office:office" xmlns:r="http://schemas.openxmlformats.org/officeDocument/2006/relationships" xmlns:m="http://schemas.openxmlformats.org/officeDocument/2006/math" xmlns:v="urn:schemas-microsoft-com:vml" xmlns:wp14="http://schemas.microsoft.com/office/word/2010/wordprocessingDrawing" xmlns:wp="http://schemas.openxmlformats.org/drawingml/2006/wordprocessingDrawing" xmlns:w10="urn:schemas-microsoft-com:office:word" xmlns:w="http://schemas.openxmlformats.org/wordprocessingml/2006/main" xmlns:w14="http://schemas.microsoft.com/office/word/2010/wordml" xmlns:w15="http://schemas.microsoft.com/office/word/2012/wordml" xmlns:w16cex="http://schemas.microsoft.com/office/word/2018/wordml/cex" xmlns:w16cid="http://schemas.microsoft.com/office/word/2016/wordml/cid" xmlns:w16="http://schemas.microsoft.com/office/word/2018/wordml" xmlns:w16se="http://schemas.microsoft.com/office/word/2015/wordml/symex" xmlns:wpg="http://schemas.microsoft.com/office/word/2010/wordprocessingGroup" xmlns:wpi="http://schemas.microsoft.com/office/word/2010/wordprocessingInk" xmlns:wne="http://schemas.microsoft.com/office/word/2006/wordml" xmlns:wps="http://schemas.microsoft.com/office/word/2010/wordprocessingShape" mc:Ignorable="w14 w15 w16se w16cid w16 w16cex wp14">
   <w:body>
     <w:p>
       <w:pPr>
@@ -991,23 +991,13 @@
           <w:bCs/>
         </w:rPr>
       </w:pPr>
-      <w:proofErr w:type="spellStart"/>
       <w:r>
         <w:rPr>
           <w:rFonts w:eastAsiaTheme="minorEastAsia"/>
           <w:b/>
           <w:u w:val="single"/>
         </w:rPr>
-        <w:t>Lema</w:t>
-      </w:r>
-      <w:proofErr w:type="spellEnd"/>
-      <w:r>
-        <w:rPr>
-          <w:rFonts w:eastAsiaTheme="minorEastAsia"/>
-          <w:b/>
-          <w:u w:val="single"/>
-        </w:rPr>
-        <w:t xml:space="preserve"> 2.1</w:t>
+        <w:t>Lema 2.1</w:t>
       </w:r>
       <w:r>
         <w:rPr>
@@ -1378,23 +1368,13 @@
           <w:bCs/>
         </w:rPr>
       </w:pPr>
-      <w:proofErr w:type="spellStart"/>
       <w:r>
         <w:rPr>
           <w:rFonts w:eastAsiaTheme="minorEastAsia"/>
           <w:b/>
           <w:u w:val="single"/>
         </w:rPr>
-        <w:t>Lema</w:t>
-      </w:r>
-      <w:proofErr w:type="spellEnd"/>
-      <w:r>
-        <w:rPr>
-          <w:rFonts w:eastAsiaTheme="minorEastAsia"/>
-          <w:b/>
-          <w:u w:val="single"/>
-        </w:rPr>
-        <w:t xml:space="preserve"> 2.2</w:t>
+        <w:t>Lema 2.2</w:t>
       </w:r>
       <w:r>
         <w:rPr>
@@ -9856,7 +9836,19 @@
         <w:rPr>
           <w:rFonts w:eastAsiaTheme="minorEastAsia"/>
         </w:rPr>
-        <w:t>, ktorá má podľa vety 2.2 parametrizáciu:</w:t>
+        <w:t>, ktorá má podľa vety 2.</w:t>
+      </w:r>
+      <w:r>
+        <w:rPr>
+          <w:rFonts w:eastAsiaTheme="minorEastAsia"/>
+        </w:rPr>
+        <w:t>6</w:t>
+      </w:r>
+      <w:r>
+        <w:rPr>
+          <w:rFonts w:eastAsiaTheme="minorEastAsia"/>
+        </w:rPr>
+        <w:t xml:space="preserve"> parametrizáciu:</w:t>
       </w:r>
     </w:p>
     <w:p>
@@ -11372,21 +11364,7 @@
         <w:rPr>
           <w:rFonts w:eastAsiaTheme="minorEastAsia"/>
         </w:rPr>
-        <w:t xml:space="preserve">u 7. Použijeme na to jazyk </w:t>
-      </w:r>
-      <w:proofErr w:type="spellStart"/>
-      <w:r>
-        <w:rPr>
-          <w:rFonts w:eastAsiaTheme="minorEastAsia"/>
-        </w:rPr>
-        <w:t>Python</w:t>
-      </w:r>
-      <w:proofErr w:type="spellEnd"/>
-      <w:r>
-        <w:rPr>
-          <w:rFonts w:eastAsiaTheme="minorEastAsia"/>
-        </w:rPr>
-        <w:t xml:space="preserve">, </w:t>
+        <w:t xml:space="preserve">u 7. Použijeme na to jazyk Python, </w:t>
       </w:r>
     </w:p>
     <w:p>
@@ -40844,21 +40822,7 @@
         <w:rPr>
           <w:rFonts w:eastAsiaTheme="minorEastAsia"/>
         </w:rPr>
-        <w:t xml:space="preserve">vieme </w:t>
-      </w:r>
-      <w:proofErr w:type="spellStart"/>
-      <w:r>
-        <w:rPr>
-          <w:rFonts w:eastAsiaTheme="minorEastAsia"/>
-        </w:rPr>
-        <w:t>parametrizovať</w:t>
-      </w:r>
-      <w:proofErr w:type="spellEnd"/>
-      <w:r>
-        <w:rPr>
-          <w:rFonts w:eastAsiaTheme="minorEastAsia"/>
-        </w:rPr>
-        <w:t xml:space="preserve"> tak, že </w:t>
+        <w:t xml:space="preserve">vieme parametrizovať tak, že </w:t>
       </w:r>
       <m:oMath>
         <m:r>
@@ -46651,21 +46615,7 @@
         <w:rPr>
           <w:rFonts w:eastAsiaTheme="minorEastAsia"/>
         </w:rPr>
-        <w:t xml:space="preserve">Šesť členov sú určite štvorce, ostáva overiť </w:t>
-      </w:r>
-      <w:proofErr w:type="spellStart"/>
-      <w:r>
-        <w:rPr>
-          <w:rFonts w:eastAsiaTheme="minorEastAsia"/>
-        </w:rPr>
-        <w:t>magickosť</w:t>
-      </w:r>
-      <w:proofErr w:type="spellEnd"/>
-      <w:r>
-        <w:rPr>
-          <w:rFonts w:eastAsiaTheme="minorEastAsia"/>
-        </w:rPr>
-        <w:t xml:space="preserve"> a to, či nejaké z </w:t>
+        <w:t>Šesť členov sú určite štvorce, ostáva overiť magickosť a to, či nejaké z </w:t>
       </w:r>
       <m:oMath>
         <m:r>
@@ -47412,21 +47362,7 @@
         <w:rPr>
           <w:rFonts w:eastAsiaTheme="minorEastAsia"/>
         </w:rPr>
-        <w:t>. Tým máme z vety 4.2 splnených vi</w:t>
-      </w:r>
-      <w:proofErr w:type="spellStart"/>
-      <w:r>
-        <w:rPr>
-          <w:rFonts w:eastAsiaTheme="minorEastAsia"/>
-        </w:rPr>
-        <w:t>ac</w:t>
-      </w:r>
-      <w:proofErr w:type="spellEnd"/>
-      <w:r>
-        <w:rPr>
-          <w:rFonts w:eastAsiaTheme="minorEastAsia"/>
-        </w:rPr>
-        <w:t xml:space="preserve"> rovníc a musíme overovať len podmienku </w:t>
+        <w:t xml:space="preserve">. Tým máme z vety 4.2 splnených viac rovníc a musíme overovať len podmienku </w:t>
       </w:r>
       <m:oMath>
         <m:f>
@@ -53179,21 +53115,7 @@
             <w:rFonts w:ascii="Cambria Math" w:eastAsiaTheme="minorEastAsia" w:hAnsi="Cambria Math"/>
             <w:lang w:val="en-US"/>
           </w:rPr>
-          <m:t>≤</m:t>
-        </m:r>
-        <m:r>
-          <w:rPr>
-            <w:rFonts w:ascii="Cambria Math" w:eastAsiaTheme="minorEastAsia" w:hAnsi="Cambria Math"/>
-            <w:lang w:val="en-US"/>
-          </w:rPr>
-          <m:t>15</m:t>
-        </m:r>
-        <m:r>
-          <w:rPr>
-            <w:rFonts w:ascii="Cambria Math" w:eastAsiaTheme="minorEastAsia" w:hAnsi="Cambria Math"/>
-            <w:lang w:val="en-US"/>
-          </w:rPr>
-          <m:t>0</m:t>
+          <m:t>≤150</m:t>
         </m:r>
       </m:oMath>
       <w:r>
@@ -53415,8 +53337,1081 @@
         </w:rPr>
         <w:t>teda existuje iba jediné riešenie so siedmimi štvorcami (to, ktoré poznáme).</w:t>
       </w:r>
-      <w:bookmarkStart w:id="0" w:name="_GoBack"/>
-      <w:bookmarkEnd w:id="0"/>
+    </w:p>
+    <w:p>
+      <w:pPr>
+        <w:jc w:val="both"/>
+        <w:rPr>
+          <w:rFonts w:eastAsiaTheme="minorEastAsia"/>
+        </w:rPr>
+      </w:pPr>
+      <w:r>
+        <w:rPr>
+          <w:rFonts w:eastAsiaTheme="minorEastAsia"/>
+        </w:rPr>
+        <w:lastRenderedPageBreak/>
+        <w:t>V letnom semestri sme pokračovali s vetou 4.5. Náš program prešiel výrazn</w:t>
+      </w:r>
+      <w:r>
+        <w:rPr>
+          <w:rFonts w:eastAsiaTheme="minorEastAsia"/>
+        </w:rPr>
+        <w:t>ými</w:t>
+      </w:r>
+      <w:r>
+        <w:rPr>
+          <w:rFonts w:eastAsiaTheme="minorEastAsia"/>
+        </w:rPr>
+        <w:t xml:space="preserve"> zmen</w:t>
+      </w:r>
+      <w:r>
+        <w:rPr>
+          <w:rFonts w:eastAsiaTheme="minorEastAsia"/>
+        </w:rPr>
+        <w:t>ami</w:t>
+      </w:r>
+      <w:r>
+        <w:rPr>
+          <w:rFonts w:eastAsiaTheme="minorEastAsia"/>
+        </w:rPr>
+        <w:t>:</w:t>
+      </w:r>
+    </w:p>
+    <w:p>
+      <w:pPr>
+        <w:pStyle w:val="Odsekzoznamu"/>
+        <w:numPr>
+          <w:ilvl w:val="0"/>
+          <w:numId w:val="18"/>
+        </w:numPr>
+        <w:jc w:val="both"/>
+        <w:rPr>
+          <w:rFonts w:eastAsiaTheme="minorEastAsia"/>
+        </w:rPr>
+      </w:pPr>
+      <w:r>
+        <w:rPr>
+          <w:rFonts w:eastAsiaTheme="minorEastAsia"/>
+        </w:rPr>
+        <w:t xml:space="preserve">Odstránili sme chybu pri počítaní, ktorá spôsobila, že sme tú istú konfiguráciu </w:t>
+      </w:r>
+      <m:oMath>
+        <m:sSub>
+          <m:sSubPr>
+            <m:ctrlPr>
+              <w:rPr>
+                <w:rFonts w:ascii="Cambria Math" w:eastAsiaTheme="minorEastAsia" w:hAnsi="Cambria Math"/>
+                <w:i/>
+              </w:rPr>
+            </m:ctrlPr>
+          </m:sSubPr>
+          <m:e>
+            <m:r>
+              <w:rPr>
+                <w:rFonts w:ascii="Cambria Math" w:eastAsiaTheme="minorEastAsia" w:hAnsi="Cambria Math"/>
+              </w:rPr>
+              <m:t>u</m:t>
+            </m:r>
+          </m:e>
+          <m:sub>
+            <m:r>
+              <w:rPr>
+                <w:rFonts w:ascii="Cambria Math" w:eastAsiaTheme="minorEastAsia" w:hAnsi="Cambria Math"/>
+              </w:rPr>
+              <m:t>1</m:t>
+            </m:r>
+          </m:sub>
+        </m:sSub>
+        <m:r>
+          <w:rPr>
+            <w:rFonts w:ascii="Cambria Math" w:eastAsiaTheme="minorEastAsia" w:hAnsi="Cambria Math"/>
+          </w:rPr>
+          <m:t>,</m:t>
+        </m:r>
+        <m:sSub>
+          <m:sSubPr>
+            <m:ctrlPr>
+              <w:rPr>
+                <w:rFonts w:ascii="Cambria Math" w:eastAsiaTheme="minorEastAsia" w:hAnsi="Cambria Math"/>
+                <w:i/>
+              </w:rPr>
+            </m:ctrlPr>
+          </m:sSubPr>
+          <m:e>
+            <m:r>
+              <w:rPr>
+                <w:rFonts w:ascii="Cambria Math" w:eastAsiaTheme="minorEastAsia" w:hAnsi="Cambria Math"/>
+              </w:rPr>
+              <m:t>v</m:t>
+            </m:r>
+          </m:e>
+          <m:sub>
+            <m:r>
+              <w:rPr>
+                <w:rFonts w:ascii="Cambria Math" w:eastAsiaTheme="minorEastAsia" w:hAnsi="Cambria Math"/>
+              </w:rPr>
+              <m:t>1</m:t>
+            </m:r>
+          </m:sub>
+        </m:sSub>
+        <m:r>
+          <w:rPr>
+            <w:rFonts w:ascii="Cambria Math" w:eastAsiaTheme="minorEastAsia" w:hAnsi="Cambria Math"/>
+          </w:rPr>
+          <m:t>,</m:t>
+        </m:r>
+        <m:sSub>
+          <m:sSubPr>
+            <m:ctrlPr>
+              <w:rPr>
+                <w:rFonts w:ascii="Cambria Math" w:eastAsiaTheme="minorEastAsia" w:hAnsi="Cambria Math"/>
+                <w:i/>
+              </w:rPr>
+            </m:ctrlPr>
+          </m:sSubPr>
+          <m:e>
+            <m:r>
+              <w:rPr>
+                <w:rFonts w:ascii="Cambria Math" w:eastAsiaTheme="minorEastAsia" w:hAnsi="Cambria Math"/>
+              </w:rPr>
+              <m:t>u</m:t>
+            </m:r>
+          </m:e>
+          <m:sub>
+            <m:r>
+              <w:rPr>
+                <w:rFonts w:ascii="Cambria Math" w:eastAsiaTheme="minorEastAsia" w:hAnsi="Cambria Math"/>
+              </w:rPr>
+              <m:t>2</m:t>
+            </m:r>
+          </m:sub>
+        </m:sSub>
+        <m:r>
+          <w:rPr>
+            <w:rFonts w:ascii="Cambria Math" w:eastAsiaTheme="minorEastAsia" w:hAnsi="Cambria Math"/>
+          </w:rPr>
+          <m:t>,</m:t>
+        </m:r>
+        <m:sSub>
+          <m:sSubPr>
+            <m:ctrlPr>
+              <w:rPr>
+                <w:rFonts w:ascii="Cambria Math" w:eastAsiaTheme="minorEastAsia" w:hAnsi="Cambria Math"/>
+                <w:i/>
+              </w:rPr>
+            </m:ctrlPr>
+          </m:sSubPr>
+          <m:e>
+            <m:r>
+              <w:rPr>
+                <w:rFonts w:ascii="Cambria Math" w:eastAsiaTheme="minorEastAsia" w:hAnsi="Cambria Math"/>
+              </w:rPr>
+              <m:t>v</m:t>
+            </m:r>
+          </m:e>
+          <m:sub>
+            <m:r>
+              <w:rPr>
+                <w:rFonts w:ascii="Cambria Math" w:eastAsiaTheme="minorEastAsia" w:hAnsi="Cambria Math"/>
+              </w:rPr>
+              <m:t>2</m:t>
+            </m:r>
+          </m:sub>
+        </m:sSub>
+      </m:oMath>
+      <w:r>
+        <w:rPr>
+          <w:rFonts w:eastAsiaTheme="minorEastAsia"/>
+        </w:rPr>
+        <w:t xml:space="preserve"> overovali viac krát. To výrazne zredukovalo počet nutných operácií.</w:t>
+      </w:r>
+    </w:p>
+    <w:p>
+      <w:pPr>
+        <w:pStyle w:val="Odsekzoznamu"/>
+        <w:numPr>
+          <w:ilvl w:val="0"/>
+          <w:numId w:val="18"/>
+        </w:numPr>
+        <w:jc w:val="both"/>
+        <w:rPr>
+          <w:rFonts w:eastAsiaTheme="minorEastAsia"/>
+        </w:rPr>
+      </w:pPr>
+      <w:r>
+        <w:rPr>
+          <w:rFonts w:eastAsiaTheme="minorEastAsia"/>
+        </w:rPr>
+        <w:t xml:space="preserve">Pridali sme možnosť výberu spodnej hranice. Odteraz je možné </w:t>
+      </w:r>
+      <w:r>
+        <w:rPr>
+          <w:rFonts w:eastAsiaTheme="minorEastAsia"/>
+        </w:rPr>
+        <w:t xml:space="preserve">hľadať riešenia v ľubovoľnom intervale od </w:t>
+      </w:r>
+      <m:oMath>
+        <m:r>
+          <w:rPr>
+            <w:rFonts w:ascii="Cambria Math" w:eastAsiaTheme="minorEastAsia" w:hAnsi="Cambria Math"/>
+          </w:rPr>
+          <m:t>L</m:t>
+        </m:r>
+      </m:oMath>
+      <w:r>
+        <w:rPr>
+          <w:rFonts w:eastAsiaTheme="minorEastAsia"/>
+        </w:rPr>
+        <w:t xml:space="preserve"> do </w:t>
+      </w:r>
+      <m:oMath>
+        <m:r>
+          <w:rPr>
+            <w:rFonts w:ascii="Cambria Math" w:eastAsiaTheme="minorEastAsia" w:hAnsi="Cambria Math"/>
+          </w:rPr>
+          <m:t>U</m:t>
+        </m:r>
+      </m:oMath>
+      <w:r>
+        <w:rPr>
+          <w:rFonts w:eastAsiaTheme="minorEastAsia"/>
+        </w:rPr>
+        <w:t xml:space="preserve"> (</w:t>
+      </w:r>
+      <m:oMath>
+        <m:r>
+          <w:rPr>
+            <w:rFonts w:ascii="Cambria Math" w:eastAsiaTheme="minorEastAsia" w:hAnsi="Cambria Math"/>
+          </w:rPr>
+          <m:t>L</m:t>
+        </m:r>
+      </m:oMath>
+      <w:r>
+        <w:rPr>
+          <w:rFonts w:eastAsiaTheme="minorEastAsia"/>
+        </w:rPr>
+        <w:t xml:space="preserve"> je spodná hranica, </w:t>
+      </w:r>
+      <m:oMath>
+        <m:r>
+          <w:rPr>
+            <w:rFonts w:ascii="Cambria Math" w:eastAsiaTheme="minorEastAsia" w:hAnsi="Cambria Math"/>
+          </w:rPr>
+          <m:t>U</m:t>
+        </m:r>
+      </m:oMath>
+      <w:r>
+        <w:rPr>
+          <w:rFonts w:eastAsiaTheme="minorEastAsia"/>
+        </w:rPr>
+        <w:t xml:space="preserve"> je vrchná hranica).</w:t>
+      </w:r>
+      <w:r>
+        <w:rPr>
+          <w:rFonts w:eastAsiaTheme="minorEastAsia"/>
+        </w:rPr>
+        <w:t xml:space="preserve"> Ak napr. úspešne prehľadáme všetko v intervale od </w:t>
+      </w:r>
+      <m:oMath>
+        <m:r>
+          <w:rPr>
+            <w:rFonts w:ascii="Cambria Math" w:eastAsiaTheme="minorEastAsia" w:hAnsi="Cambria Math"/>
+          </w:rPr>
+          <m:t>1</m:t>
+        </m:r>
+      </m:oMath>
+      <w:r>
+        <w:rPr>
+          <w:rFonts w:eastAsiaTheme="minorEastAsia"/>
+        </w:rPr>
+        <w:t xml:space="preserve"> do </w:t>
+      </w:r>
+      <m:oMath>
+        <m:r>
+          <w:rPr>
+            <w:rFonts w:ascii="Cambria Math" w:eastAsiaTheme="minorEastAsia" w:hAnsi="Cambria Math"/>
+          </w:rPr>
+          <m:t>500</m:t>
+        </m:r>
+      </m:oMath>
+      <w:r>
+        <w:rPr>
+          <w:rFonts w:eastAsiaTheme="minorEastAsia"/>
+        </w:rPr>
+        <w:t xml:space="preserve">, už sa </w:t>
+      </w:r>
+      <w:r>
+        <w:rPr>
+          <w:rFonts w:eastAsiaTheme="minorEastAsia"/>
+        </w:rPr>
+        <w:t>stačí</w:t>
+      </w:r>
+      <w:r>
+        <w:rPr>
+          <w:rFonts w:eastAsiaTheme="minorEastAsia"/>
+        </w:rPr>
+        <w:t xml:space="preserve"> zaoberať </w:t>
+      </w:r>
+      <w:r>
+        <w:rPr>
+          <w:rFonts w:eastAsiaTheme="minorEastAsia"/>
+        </w:rPr>
+        <w:t xml:space="preserve">len </w:t>
+      </w:r>
+      <w:r>
+        <w:rPr>
+          <w:rFonts w:eastAsiaTheme="minorEastAsia"/>
+        </w:rPr>
+        <w:t xml:space="preserve">riešeniami </w:t>
+      </w:r>
+      <w:r>
+        <w:rPr>
+          <w:rFonts w:eastAsiaTheme="minorEastAsia"/>
+        </w:rPr>
+        <w:t>väč</w:t>
+      </w:r>
+      <w:r>
+        <w:rPr>
+          <w:rFonts w:eastAsiaTheme="minorEastAsia"/>
+        </w:rPr>
+        <w:t xml:space="preserve">šími ako </w:t>
+      </w:r>
+      <m:oMath>
+        <m:r>
+          <w:rPr>
+            <w:rFonts w:ascii="Cambria Math" w:eastAsiaTheme="minorEastAsia" w:hAnsi="Cambria Math"/>
+          </w:rPr>
+          <m:t>500</m:t>
+        </m:r>
+      </m:oMath>
+      <w:r>
+        <w:rPr>
+          <w:rFonts w:eastAsiaTheme="minorEastAsia"/>
+        </w:rPr>
+        <w:t>.</w:t>
+      </w:r>
+    </w:p>
+    <w:p>
+      <w:pPr>
+        <w:pStyle w:val="Odsekzoznamu"/>
+        <w:numPr>
+          <w:ilvl w:val="0"/>
+          <w:numId w:val="18"/>
+        </w:numPr>
+        <w:jc w:val="both"/>
+        <w:rPr>
+          <w:rFonts w:eastAsiaTheme="minorEastAsia"/>
+        </w:rPr>
+      </w:pPr>
+      <w:r>
+        <w:rPr>
+          <w:rFonts w:eastAsiaTheme="minorEastAsia"/>
+        </w:rPr>
+        <w:t>Komplikovan</w:t>
+      </w:r>
+      <w:r>
+        <w:rPr>
+          <w:rFonts w:eastAsiaTheme="minorEastAsia"/>
+        </w:rPr>
+        <w:t>ý</w:t>
+      </w:r>
+      <w:r>
+        <w:rPr>
+          <w:rFonts w:eastAsiaTheme="minorEastAsia"/>
+        </w:rPr>
+        <w:t xml:space="preserve"> pytest nahradil lepš</w:t>
+      </w:r>
+      <w:r>
+        <w:rPr>
+          <w:rFonts w:eastAsiaTheme="minorEastAsia"/>
+        </w:rPr>
+        <w:t>í</w:t>
+      </w:r>
+      <w:r>
+        <w:rPr>
+          <w:rFonts w:eastAsiaTheme="minorEastAsia"/>
+        </w:rPr>
+        <w:t xml:space="preserve"> unittest.</w:t>
+      </w:r>
+    </w:p>
+    <w:p>
+      <w:pPr>
+        <w:pStyle w:val="Odsekzoznamu"/>
+        <w:numPr>
+          <w:ilvl w:val="0"/>
+          <w:numId w:val="18"/>
+        </w:numPr>
+        <w:jc w:val="both"/>
+        <w:rPr>
+          <w:rFonts w:eastAsiaTheme="minorEastAsia"/>
+        </w:rPr>
+      </w:pPr>
+      <w:r>
+        <w:rPr>
+          <w:rFonts w:eastAsiaTheme="minorEastAsia"/>
+        </w:rPr>
+        <w:t xml:space="preserve">Zvýšili sme odolnosť programu voči výpadkom. Po každej iterácii sa zapíšu do logu nájdené magické štvorce (tie, pre ktoré platí, že aspoň 6 ich čísel sú štvorce). Zápisy sú permanentné, čo znamená, že ak dôjde k výpadku, </w:t>
+      </w:r>
+      <w:r>
+        <w:rPr>
+          <w:rFonts w:eastAsiaTheme="minorEastAsia"/>
+        </w:rPr>
+        <w:t>získané</w:t>
+      </w:r>
+      <w:r>
+        <w:rPr>
+          <w:rFonts w:eastAsiaTheme="minorEastAsia"/>
+        </w:rPr>
+        <w:t xml:space="preserve"> dáta sa nestratia.</w:t>
+      </w:r>
+    </w:p>
+    <w:p>
+      <w:pPr>
+        <w:pStyle w:val="Odsekzoznamu"/>
+        <w:numPr>
+          <w:ilvl w:val="0"/>
+          <w:numId w:val="18"/>
+        </w:numPr>
+        <w:jc w:val="both"/>
+        <w:rPr>
+          <w:rFonts w:eastAsiaTheme="minorEastAsia"/>
+        </w:rPr>
+      </w:pPr>
+      <w:r>
+        <w:rPr>
+          <w:rFonts w:eastAsiaTheme="minorEastAsia"/>
+        </w:rPr>
+        <w:t>Odhad času, ktorý ostáva do konca bruteforce vyhľadávania, je omnoho presnejší. Ráta sa totiž vzhľadom na aktuálny výkon počítača.</w:t>
+      </w:r>
+    </w:p>
+    <w:p>
+      <w:pPr>
+        <w:pStyle w:val="Odsekzoznamu"/>
+        <w:numPr>
+          <w:ilvl w:val="0"/>
+          <w:numId w:val="18"/>
+        </w:numPr>
+        <w:jc w:val="both"/>
+        <w:rPr>
+          <w:rFonts w:eastAsiaTheme="minorEastAsia"/>
+        </w:rPr>
+      </w:pPr>
+      <w:r>
+        <w:rPr>
+          <w:rFonts w:eastAsiaTheme="minorEastAsia"/>
+        </w:rPr>
+        <w:t>Naj</w:t>
+      </w:r>
+      <w:r>
+        <w:rPr>
+          <w:rFonts w:eastAsiaTheme="minorEastAsia"/>
+        </w:rPr>
+        <w:t xml:space="preserve">väčším zlepšením bola </w:t>
+      </w:r>
+      <w:r>
+        <w:rPr>
+          <w:rFonts w:eastAsiaTheme="minorEastAsia"/>
+        </w:rPr>
+        <w:t xml:space="preserve">úspešná </w:t>
+      </w:r>
+      <w:r>
+        <w:rPr>
+          <w:rFonts w:eastAsiaTheme="minorEastAsia"/>
+        </w:rPr>
+        <w:t xml:space="preserve">a efektívna </w:t>
+      </w:r>
+      <w:r>
+        <w:rPr>
+          <w:rFonts w:eastAsiaTheme="minorEastAsia"/>
+        </w:rPr>
+        <w:t xml:space="preserve">implementácia multiprocessingu (paralelného programovania). </w:t>
+      </w:r>
+      <w:r>
+        <w:rPr>
+          <w:rFonts w:eastAsiaTheme="minorEastAsia"/>
+        </w:rPr>
+        <w:t>P</w:t>
+      </w:r>
+      <w:r>
+        <w:rPr>
+          <w:rFonts w:eastAsiaTheme="minorEastAsia"/>
+        </w:rPr>
+        <w:t>oužili sme na to multiprocessing Pool a jeho metódu map.</w:t>
+      </w:r>
+      <w:r>
+        <w:rPr>
+          <w:rFonts w:eastAsiaTheme="minorEastAsia"/>
+        </w:rPr>
+        <w:t xml:space="preserve"> Tým sme minimalizovali čas potrebný na prehľadávanie. Na demonštráciu: predtým trvalo prehľadávanie od </w:t>
+      </w:r>
+      <m:oMath>
+        <m:r>
+          <w:rPr>
+            <w:rFonts w:ascii="Cambria Math" w:eastAsiaTheme="minorEastAsia" w:hAnsi="Cambria Math"/>
+          </w:rPr>
+          <m:t>1</m:t>
+        </m:r>
+      </m:oMath>
+      <w:r>
+        <w:rPr>
+          <w:rFonts w:eastAsiaTheme="minorEastAsia"/>
+        </w:rPr>
+        <w:t xml:space="preserve"> do </w:t>
+      </w:r>
+      <m:oMath>
+        <m:r>
+          <w:rPr>
+            <w:rFonts w:ascii="Cambria Math" w:eastAsiaTheme="minorEastAsia" w:hAnsi="Cambria Math"/>
+          </w:rPr>
+          <m:t>150</m:t>
+        </m:r>
+      </m:oMath>
+      <w:r>
+        <w:rPr>
+          <w:rFonts w:eastAsiaTheme="minorEastAsia"/>
+        </w:rPr>
+        <w:t xml:space="preserve"> približne 7 hodín</w:t>
+      </w:r>
+      <w:r>
+        <w:rPr>
+          <w:rFonts w:eastAsiaTheme="minorEastAsia"/>
+        </w:rPr>
+        <w:t xml:space="preserve"> (t</w:t>
+      </w:r>
+      <w:r>
+        <w:rPr>
+          <w:rFonts w:eastAsiaTheme="minorEastAsia"/>
+        </w:rPr>
+        <w:t>eraz to zaberie menej ako 7 minút</w:t>
+      </w:r>
+      <w:r>
+        <w:rPr>
+          <w:rFonts w:eastAsiaTheme="minorEastAsia"/>
+        </w:rPr>
+        <w:t>)</w:t>
+      </w:r>
+      <w:r>
+        <w:rPr>
+          <w:rFonts w:eastAsiaTheme="minorEastAsia"/>
+        </w:rPr>
+        <w:t>.</w:t>
+      </w:r>
+    </w:p>
+    <w:p>
+      <w:pPr>
+        <w:jc w:val="both"/>
+        <w:rPr>
+          <w:rFonts w:eastAsiaTheme="minorEastAsia"/>
+        </w:rPr>
+      </w:pPr>
+      <w:r>
+        <w:rPr>
+          <w:rFonts w:eastAsiaTheme="minorEastAsia"/>
+        </w:rPr>
+        <w:t xml:space="preserve">Od 28. 5. 2020 do 29. 5. 2020 prebehlo </w:t>
+      </w:r>
+      <w:r>
+        <w:rPr>
+          <w:rFonts w:eastAsiaTheme="minorEastAsia"/>
+        </w:rPr>
+        <w:t>intenzívne</w:t>
+      </w:r>
+      <w:r>
+        <w:rPr>
+          <w:rFonts w:eastAsiaTheme="minorEastAsia"/>
+        </w:rPr>
+        <w:t xml:space="preserve"> prehľadávanie pre </w:t>
+      </w:r>
+      <m:oMath>
+        <m:sSub>
+          <m:sSubPr>
+            <m:ctrlPr>
+              <w:rPr>
+                <w:rFonts w:ascii="Cambria Math" w:eastAsiaTheme="minorEastAsia" w:hAnsi="Cambria Math"/>
+                <w:i/>
+              </w:rPr>
+            </m:ctrlPr>
+          </m:sSubPr>
+          <m:e>
+            <m:r>
+              <w:rPr>
+                <w:rFonts w:ascii="Cambria Math" w:eastAsiaTheme="minorEastAsia" w:hAnsi="Cambria Math"/>
+              </w:rPr>
+              <m:t>u</m:t>
+            </m:r>
+          </m:e>
+          <m:sub>
+            <m:r>
+              <w:rPr>
+                <w:rFonts w:ascii="Cambria Math" w:eastAsiaTheme="minorEastAsia" w:hAnsi="Cambria Math"/>
+              </w:rPr>
+              <m:t>1</m:t>
+            </m:r>
+          </m:sub>
+        </m:sSub>
+        <m:r>
+          <w:rPr>
+            <w:rFonts w:ascii="Cambria Math" w:eastAsiaTheme="minorEastAsia" w:hAnsi="Cambria Math"/>
+          </w:rPr>
+          <m:t>,</m:t>
+        </m:r>
+        <m:sSub>
+          <m:sSubPr>
+            <m:ctrlPr>
+              <w:rPr>
+                <w:rFonts w:ascii="Cambria Math" w:eastAsiaTheme="minorEastAsia" w:hAnsi="Cambria Math"/>
+                <w:i/>
+              </w:rPr>
+            </m:ctrlPr>
+          </m:sSubPr>
+          <m:e>
+            <m:r>
+              <w:rPr>
+                <w:rFonts w:ascii="Cambria Math" w:eastAsiaTheme="minorEastAsia" w:hAnsi="Cambria Math"/>
+              </w:rPr>
+              <m:t>v</m:t>
+            </m:r>
+          </m:e>
+          <m:sub>
+            <m:r>
+              <w:rPr>
+                <w:rFonts w:ascii="Cambria Math" w:eastAsiaTheme="minorEastAsia" w:hAnsi="Cambria Math"/>
+              </w:rPr>
+              <m:t>1</m:t>
+            </m:r>
+          </m:sub>
+        </m:sSub>
+        <m:r>
+          <w:rPr>
+            <w:rFonts w:ascii="Cambria Math" w:eastAsiaTheme="minorEastAsia" w:hAnsi="Cambria Math"/>
+          </w:rPr>
+          <m:t>,</m:t>
+        </m:r>
+        <m:sSub>
+          <m:sSubPr>
+            <m:ctrlPr>
+              <w:rPr>
+                <w:rFonts w:ascii="Cambria Math" w:eastAsiaTheme="minorEastAsia" w:hAnsi="Cambria Math"/>
+                <w:i/>
+              </w:rPr>
+            </m:ctrlPr>
+          </m:sSubPr>
+          <m:e>
+            <m:r>
+              <w:rPr>
+                <w:rFonts w:ascii="Cambria Math" w:eastAsiaTheme="minorEastAsia" w:hAnsi="Cambria Math"/>
+              </w:rPr>
+              <m:t>u</m:t>
+            </m:r>
+          </m:e>
+          <m:sub>
+            <m:r>
+              <w:rPr>
+                <w:rFonts w:ascii="Cambria Math" w:eastAsiaTheme="minorEastAsia" w:hAnsi="Cambria Math"/>
+              </w:rPr>
+              <m:t>2</m:t>
+            </m:r>
+          </m:sub>
+        </m:sSub>
+        <m:r>
+          <w:rPr>
+            <w:rFonts w:ascii="Cambria Math" w:eastAsiaTheme="minorEastAsia" w:hAnsi="Cambria Math"/>
+          </w:rPr>
+          <m:t>,</m:t>
+        </m:r>
+        <m:sSub>
+          <m:sSubPr>
+            <m:ctrlPr>
+              <w:rPr>
+                <w:rFonts w:ascii="Cambria Math" w:eastAsiaTheme="minorEastAsia" w:hAnsi="Cambria Math"/>
+                <w:i/>
+              </w:rPr>
+            </m:ctrlPr>
+          </m:sSubPr>
+          <m:e>
+            <m:r>
+              <w:rPr>
+                <w:rFonts w:ascii="Cambria Math" w:eastAsiaTheme="minorEastAsia" w:hAnsi="Cambria Math"/>
+              </w:rPr>
+              <m:t>v</m:t>
+            </m:r>
+          </m:e>
+          <m:sub>
+            <m:r>
+              <w:rPr>
+                <w:rFonts w:ascii="Cambria Math" w:eastAsiaTheme="minorEastAsia" w:hAnsi="Cambria Math"/>
+              </w:rPr>
+              <m:t>2</m:t>
+            </m:r>
+          </m:sub>
+        </m:sSub>
+      </m:oMath>
+      <w:r>
+        <w:rPr>
+          <w:rFonts w:eastAsiaTheme="minorEastAsia"/>
+        </w:rPr>
+        <w:t xml:space="preserve"> od </w:t>
+      </w:r>
+      <m:oMath>
+        <m:r>
+          <w:rPr>
+            <w:rFonts w:ascii="Cambria Math" w:eastAsiaTheme="minorEastAsia" w:hAnsi="Cambria Math"/>
+          </w:rPr>
+          <m:t>1</m:t>
+        </m:r>
+      </m:oMath>
+      <w:r>
+        <w:rPr>
+          <w:rFonts w:eastAsiaTheme="minorEastAsia"/>
+        </w:rPr>
+        <w:t xml:space="preserve"> do </w:t>
+      </w:r>
+      <m:oMath>
+        <m:r>
+          <w:rPr>
+            <w:rFonts w:ascii="Cambria Math" w:eastAsiaTheme="minorEastAsia" w:hAnsi="Cambria Math"/>
+          </w:rPr>
+          <m:t>5</m:t>
+        </m:r>
+        <m:r>
+          <w:rPr>
+            <w:rFonts w:ascii="Cambria Math" w:eastAsiaTheme="minorEastAsia" w:hAnsi="Cambria Math"/>
+          </w:rPr>
+          <m:t>0</m:t>
+        </m:r>
+        <m:r>
+          <w:rPr>
+            <w:rFonts w:ascii="Cambria Math" w:eastAsiaTheme="minorEastAsia" w:hAnsi="Cambria Math"/>
+          </w:rPr>
+          <m:t>0</m:t>
+        </m:r>
+      </m:oMath>
+      <w:r>
+        <w:rPr>
+          <w:rFonts w:eastAsiaTheme="minorEastAsia"/>
+        </w:rPr>
+        <w:t xml:space="preserve">. Program na 8 CPU jadrách bežal približne </w:t>
+      </w:r>
+      <m:oMath>
+        <m:r>
+          <w:rPr>
+            <w:rFonts w:ascii="Cambria Math" w:eastAsiaTheme="minorEastAsia" w:hAnsi="Cambria Math"/>
+          </w:rPr>
+          <m:t>1</m:t>
+        </m:r>
+        <m:r>
+          <w:rPr>
+            <w:rFonts w:ascii="Cambria Math" w:eastAsiaTheme="minorEastAsia" w:hAnsi="Cambria Math"/>
+          </w:rPr>
+          <m:t>1</m:t>
+        </m:r>
+      </m:oMath>
+      <w:r>
+        <w:rPr>
+          <w:rFonts w:eastAsiaTheme="minorEastAsia"/>
+        </w:rPr>
+        <w:t xml:space="preserve"> hodín. Bolo nájdených </w:t>
+      </w:r>
+      <m:oMath>
+        <m:r>
+          <w:rPr>
+            <w:rFonts w:ascii="Cambria Math" w:eastAsiaTheme="minorEastAsia" w:hAnsi="Cambria Math"/>
+          </w:rPr>
+          <m:t>5862</m:t>
+        </m:r>
+      </m:oMath>
+      <w:r>
+        <w:rPr>
+          <w:rFonts w:eastAsiaTheme="minorEastAsia"/>
+        </w:rPr>
+        <w:t xml:space="preserve"> magických štvorcov, ktoré obsahovali aspoň </w:t>
+      </w:r>
+      <m:oMath>
+        <m:r>
+          <w:rPr>
+            <w:rFonts w:ascii="Cambria Math" w:eastAsiaTheme="minorEastAsia" w:hAnsi="Cambria Math"/>
+          </w:rPr>
+          <m:t>6</m:t>
+        </m:r>
+      </m:oMath>
+      <w:r>
+        <w:rPr>
+          <w:rFonts w:eastAsiaTheme="minorEastAsia"/>
+        </w:rPr>
+        <w:t xml:space="preserve"> štvorcov. Bohužiaľ, podarilo sa nájsť iba jediné riešenie obsahujúce aspoň </w:t>
+      </w:r>
+      <m:oMath>
+        <m:r>
+          <w:rPr>
+            <w:rFonts w:ascii="Cambria Math" w:eastAsiaTheme="minorEastAsia" w:hAnsi="Cambria Math"/>
+          </w:rPr>
+          <m:t>7</m:t>
+        </m:r>
+      </m:oMath>
+      <w:r>
+        <w:rPr>
+          <w:rFonts w:eastAsiaTheme="minorEastAsia"/>
+        </w:rPr>
+        <w:t xml:space="preserve"> štvorcov (to, ktoré poznáme).</w:t>
+      </w:r>
+    </w:p>
+    <w:p>
+      <w:pPr>
+        <w:jc w:val="both"/>
+        <w:rPr>
+          <w:rFonts w:eastAsiaTheme="minorEastAsia"/>
+        </w:rPr>
+      </w:pPr>
+      <w:r>
+        <w:rPr>
+          <w:rFonts w:eastAsiaTheme="minorEastAsia"/>
+        </w:rPr>
+        <w:t>Zhustený g</w:t>
+      </w:r>
+      <w:r>
+        <w:rPr>
+          <w:rFonts w:eastAsiaTheme="minorEastAsia"/>
+        </w:rPr>
+        <w:t xml:space="preserve">raf riešení pre </w:t>
+      </w:r>
+      <m:oMath>
+        <m:sSub>
+          <m:sSubPr>
+            <m:ctrlPr>
+              <w:rPr>
+                <w:rFonts w:ascii="Cambria Math" w:eastAsiaTheme="minorEastAsia" w:hAnsi="Cambria Math"/>
+                <w:i/>
+              </w:rPr>
+            </m:ctrlPr>
+          </m:sSubPr>
+          <m:e>
+            <m:r>
+              <w:rPr>
+                <w:rFonts w:ascii="Cambria Math" w:eastAsiaTheme="minorEastAsia" w:hAnsi="Cambria Math"/>
+              </w:rPr>
+              <m:t>u</m:t>
+            </m:r>
+          </m:e>
+          <m:sub>
+            <m:r>
+              <w:rPr>
+                <w:rFonts w:ascii="Cambria Math" w:eastAsiaTheme="minorEastAsia" w:hAnsi="Cambria Math"/>
+              </w:rPr>
+              <m:t>1</m:t>
+            </m:r>
+          </m:sub>
+        </m:sSub>
+        <m:r>
+          <w:rPr>
+            <w:rFonts w:ascii="Cambria Math" w:eastAsiaTheme="minorEastAsia" w:hAnsi="Cambria Math"/>
+          </w:rPr>
+          <m:t>,</m:t>
+        </m:r>
+        <m:sSub>
+          <m:sSubPr>
+            <m:ctrlPr>
+              <w:rPr>
+                <w:rFonts w:ascii="Cambria Math" w:eastAsiaTheme="minorEastAsia" w:hAnsi="Cambria Math"/>
+                <w:i/>
+              </w:rPr>
+            </m:ctrlPr>
+          </m:sSubPr>
+          <m:e>
+            <m:r>
+              <w:rPr>
+                <w:rFonts w:ascii="Cambria Math" w:eastAsiaTheme="minorEastAsia" w:hAnsi="Cambria Math"/>
+              </w:rPr>
+              <m:t>v</m:t>
+            </m:r>
+          </m:e>
+          <m:sub>
+            <m:r>
+              <w:rPr>
+                <w:rFonts w:ascii="Cambria Math" w:eastAsiaTheme="minorEastAsia" w:hAnsi="Cambria Math"/>
+              </w:rPr>
+              <m:t>1</m:t>
+            </m:r>
+          </m:sub>
+        </m:sSub>
+        <m:r>
+          <w:rPr>
+            <w:rFonts w:ascii="Cambria Math" w:eastAsiaTheme="minorEastAsia" w:hAnsi="Cambria Math"/>
+          </w:rPr>
+          <m:t>,</m:t>
+        </m:r>
+        <m:sSub>
+          <m:sSubPr>
+            <m:ctrlPr>
+              <w:rPr>
+                <w:rFonts w:ascii="Cambria Math" w:eastAsiaTheme="minorEastAsia" w:hAnsi="Cambria Math"/>
+                <w:i/>
+              </w:rPr>
+            </m:ctrlPr>
+          </m:sSubPr>
+          <m:e>
+            <m:r>
+              <w:rPr>
+                <w:rFonts w:ascii="Cambria Math" w:eastAsiaTheme="minorEastAsia" w:hAnsi="Cambria Math"/>
+              </w:rPr>
+              <m:t>u</m:t>
+            </m:r>
+          </m:e>
+          <m:sub>
+            <m:r>
+              <w:rPr>
+                <w:rFonts w:ascii="Cambria Math" w:eastAsiaTheme="minorEastAsia" w:hAnsi="Cambria Math"/>
+              </w:rPr>
+              <m:t>2</m:t>
+            </m:r>
+          </m:sub>
+        </m:sSub>
+        <m:r>
+          <w:rPr>
+            <w:rFonts w:ascii="Cambria Math" w:eastAsiaTheme="minorEastAsia" w:hAnsi="Cambria Math"/>
+          </w:rPr>
+          <m:t>,</m:t>
+        </m:r>
+        <m:sSub>
+          <m:sSubPr>
+            <m:ctrlPr>
+              <w:rPr>
+                <w:rFonts w:ascii="Cambria Math" w:eastAsiaTheme="minorEastAsia" w:hAnsi="Cambria Math"/>
+                <w:i/>
+              </w:rPr>
+            </m:ctrlPr>
+          </m:sSubPr>
+          <m:e>
+            <m:r>
+              <w:rPr>
+                <w:rFonts w:ascii="Cambria Math" w:eastAsiaTheme="minorEastAsia" w:hAnsi="Cambria Math"/>
+              </w:rPr>
+              <m:t>v</m:t>
+            </m:r>
+          </m:e>
+          <m:sub>
+            <m:r>
+              <w:rPr>
+                <w:rFonts w:ascii="Cambria Math" w:eastAsiaTheme="minorEastAsia" w:hAnsi="Cambria Math"/>
+              </w:rPr>
+              <m:t>2</m:t>
+            </m:r>
+          </m:sub>
+        </m:sSub>
+        <m:r>
+          <w:rPr>
+            <w:rFonts w:ascii="Cambria Math" w:eastAsiaTheme="minorEastAsia" w:hAnsi="Cambria Math"/>
+            <w:lang w:val="en-US"/>
+          </w:rPr>
+          <m:t>≤</m:t>
+        </m:r>
+        <m:r>
+          <w:rPr>
+            <w:rFonts w:ascii="Cambria Math" w:eastAsiaTheme="minorEastAsia" w:hAnsi="Cambria Math"/>
+            <w:lang w:val="en-US"/>
+          </w:rPr>
+          <m:t>50</m:t>
+        </m:r>
+        <m:r>
+          <w:rPr>
+            <w:rFonts w:ascii="Cambria Math" w:eastAsiaTheme="minorEastAsia" w:hAnsi="Cambria Math"/>
+            <w:lang w:val="en-US"/>
+          </w:rPr>
+          <m:t>0</m:t>
+        </m:r>
+      </m:oMath>
+      <w:r>
+        <w:rPr>
+          <w:rFonts w:eastAsiaTheme="minorEastAsia"/>
+        </w:rPr>
+        <w:t>:</w:t>
+      </w:r>
+    </w:p>
+    <w:p>
+      <w:pPr>
+        <w:jc w:val="both"/>
+        <w:rPr>
+          <w:rFonts w:eastAsiaTheme="minorEastAsia"/>
+        </w:rPr>
+      </w:pPr>
+      <w:r>
+        <w:rPr>
+          <w:rFonts w:eastAsiaTheme="minorEastAsia"/>
+          <w:noProof/>
+        </w:rPr>
+        <w:drawing>
+          <wp:inline distT="0" distB="0" distL="0" distR="0" wp14:anchorId="4A7921E4" wp14:editId="010CB268">
+            <wp:extent cx="5760720" cy="2644775"/>
+            <wp:effectExtent l="0" t="0" r="0" b="0"/>
+            <wp:docPr id="3" name="Obrázok 3" descr="Obrázok, na ktorom je čln, obrovské, sedenie, voda&#10;&#10;Automaticky generovaný popis"/>
+            <wp:cNvGraphicFramePr>
+              <a:graphicFrameLocks xmlns:a="http://schemas.openxmlformats.org/drawingml/2006/main" noChangeAspect="1"/>
+            </wp:cNvGraphicFramePr>
+            <a:graphic xmlns:a="http://schemas.openxmlformats.org/drawingml/2006/main">
+              <a:graphicData uri="http://schemas.openxmlformats.org/drawingml/2006/picture">
+                <pic:pic xmlns:pic="http://schemas.openxmlformats.org/drawingml/2006/picture">
+                  <pic:nvPicPr>
+                    <pic:cNvPr id="3" name="results to 500 official.png"/>
+                    <pic:cNvPicPr/>
+                  </pic:nvPicPr>
+                  <pic:blipFill>
+                    <a:blip r:embed="rId10" cstate="print">
+                      <a:extLst>
+                        <a:ext uri="{28A0092B-C50C-407E-A947-70E740481C1C}">
+                          <a14:useLocalDpi xmlns:a14="http://schemas.microsoft.com/office/drawing/2010/main" val="0"/>
+                        </a:ext>
+                      </a:extLst>
+                    </a:blip>
+                    <a:stretch>
+                      <a:fillRect/>
+                    </a:stretch>
+                  </pic:blipFill>
+                  <pic:spPr>
+                    <a:xfrm>
+                      <a:off x="0" y="0"/>
+                      <a:ext cx="5760720" cy="2644775"/>
+                    </a:xfrm>
+                    <a:prstGeom prst="rect">
+                      <a:avLst/>
+                    </a:prstGeom>
+                  </pic:spPr>
+                </pic:pic>
+              </a:graphicData>
+            </a:graphic>
+          </wp:inline>
+        </w:drawing>
+      </w:r>
+    </w:p>
+    <w:p>
+      <w:pPr>
+        <w:jc w:val="both"/>
+        <w:rPr>
+          <w:rFonts w:eastAsiaTheme="minorEastAsia"/>
+        </w:rPr>
+      </w:pPr>
+      <w:r>
+        <w:rPr>
+          <w:rFonts w:eastAsiaTheme="minorEastAsia"/>
+        </w:rPr>
+        <w:t>Poznámka: čas potrebný na prehľadanie sa môže líšiť v závislosti od počtu CPU jadier</w:t>
+      </w:r>
+      <w:r>
+        <w:rPr>
+          <w:rFonts w:eastAsiaTheme="minorEastAsia"/>
+        </w:rPr>
+        <w:t>,</w:t>
+      </w:r>
+      <w:r>
+        <w:rPr>
+          <w:rFonts w:eastAsiaTheme="minorEastAsia"/>
+        </w:rPr>
+        <w:t xml:space="preserve"> výkonu </w:t>
+      </w:r>
+      <w:r>
+        <w:rPr>
+          <w:rFonts w:eastAsiaTheme="minorEastAsia"/>
+        </w:rPr>
+        <w:t>a aplikácii bežiacich na pozadí počítača.</w:t>
+      </w:r>
     </w:p>
     <w:sectPr>
       <w:type w:val="continuous"/>
@@ -53430,7 +54425,7 @@
 </file>
 
 <file path=word/endnotes.xml><?xml version="1.0" encoding="utf-8"?>
-<w:endnotes xmlns:wpc="http://schemas.microsoft.com/office/word/2010/wordprocessingCanvas" xmlns:cx="http://schemas.microsoft.com/office/drawing/2014/chartex" xmlns:cx1="http://schemas.microsoft.com/office/drawing/2015/9/8/chartex" xmlns:cx2="http://schemas.microsoft.com/office/drawing/2015/10/21/chartex" xmlns:cx3="http://schemas.microsoft.com/office/drawing/2016/5/9/chartex" xmlns:cx4="http://schemas.microsoft.com/office/drawing/2016/5/10/chartex" xmlns:cx5="http://schemas.microsoft.com/office/drawing/2016/5/11/chartex" xmlns:cx6="http://schemas.microsoft.com/office/drawing/2016/5/12/chartex" xmlns:cx7="http://schemas.microsoft.com/office/drawing/2016/5/13/chartex" xmlns:cx8="http://schemas.microsoft.com/office/drawing/2016/5/14/chartex" xmlns:mc="http://schemas.openxmlformats.org/markup-compatibility/2006" xmlns:aink="http://schemas.microsoft.com/office/drawing/2016/ink" xmlns:am3d="http://schemas.microsoft.com/office/drawing/2017/model3d" xmlns:o="urn:schemas-microsoft-com:office:office" xmlns:r="http://schemas.openxmlformats.org/officeDocument/2006/relationships" xmlns:m="http://schemas.openxmlformats.org/officeDocument/2006/math" xmlns:v="urn:schemas-microsoft-com:vml" xmlns:wp14="http://schemas.microsoft.com/office/word/2010/wordprocessingDrawing" xmlns:wp="http://schemas.openxmlformats.org/drawingml/2006/wordprocessingDrawing" xmlns:w10="urn:schemas-microsoft-com:office:word" xmlns:w="http://schemas.openxmlformats.org/wordprocessingml/2006/main" xmlns:w14="http://schemas.microsoft.com/office/word/2010/wordml" xmlns:w15="http://schemas.microsoft.com/office/word/2012/wordml" xmlns:w16cid="http://schemas.microsoft.com/office/word/2016/wordml/cid" xmlns:w16se="http://schemas.microsoft.com/office/word/2015/wordml/symex" xmlns:wpg="http://schemas.microsoft.com/office/word/2010/wordprocessingGroup" xmlns:wpi="http://schemas.microsoft.com/office/word/2010/wordprocessingInk" xmlns:wne="http://schemas.microsoft.com/office/word/2006/wordml" xmlns:wps="http://schemas.microsoft.com/office/word/2010/wordprocessingShape" mc:Ignorable="w14 w15 w16se w16cid wp14">
+<w:endnotes xmlns:wpc="http://schemas.microsoft.com/office/word/2010/wordprocessingCanvas" xmlns:cx="http://schemas.microsoft.com/office/drawing/2014/chartex" xmlns:cx1="http://schemas.microsoft.com/office/drawing/2015/9/8/chartex" xmlns:cx2="http://schemas.microsoft.com/office/drawing/2015/10/21/chartex" xmlns:cx3="http://schemas.microsoft.com/office/drawing/2016/5/9/chartex" xmlns:cx4="http://schemas.microsoft.com/office/drawing/2016/5/10/chartex" xmlns:cx5="http://schemas.microsoft.com/office/drawing/2016/5/11/chartex" xmlns:cx6="http://schemas.microsoft.com/office/drawing/2016/5/12/chartex" xmlns:cx7="http://schemas.microsoft.com/office/drawing/2016/5/13/chartex" xmlns:cx8="http://schemas.microsoft.com/office/drawing/2016/5/14/chartex" xmlns:mc="http://schemas.openxmlformats.org/markup-compatibility/2006" xmlns:aink="http://schemas.microsoft.com/office/drawing/2016/ink" xmlns:am3d="http://schemas.microsoft.com/office/drawing/2017/model3d" xmlns:o="urn:schemas-microsoft-com:office:office" xmlns:r="http://schemas.openxmlformats.org/officeDocument/2006/relationships" xmlns:m="http://schemas.openxmlformats.org/officeDocument/2006/math" xmlns:v="urn:schemas-microsoft-com:vml" xmlns:wp14="http://schemas.microsoft.com/office/word/2010/wordprocessingDrawing" xmlns:wp="http://schemas.openxmlformats.org/drawingml/2006/wordprocessingDrawing" xmlns:w10="urn:schemas-microsoft-com:office:word" xmlns:w="http://schemas.openxmlformats.org/wordprocessingml/2006/main" xmlns:w14="http://schemas.microsoft.com/office/word/2010/wordml" xmlns:w15="http://schemas.microsoft.com/office/word/2012/wordml" xmlns:w16cex="http://schemas.microsoft.com/office/word/2018/wordml/cex" xmlns:w16cid="http://schemas.microsoft.com/office/word/2016/wordml/cid" xmlns:w16="http://schemas.microsoft.com/office/word/2018/wordml" xmlns:w16se="http://schemas.microsoft.com/office/word/2015/wordml/symex" xmlns:wpg="http://schemas.microsoft.com/office/word/2010/wordprocessingGroup" xmlns:wpi="http://schemas.microsoft.com/office/word/2010/wordprocessingInk" xmlns:wne="http://schemas.microsoft.com/office/word/2006/wordml" xmlns:wps="http://schemas.microsoft.com/office/word/2010/wordprocessingShape" mc:Ignorable="w14 w15 w16se w16cid w16 w16cex wp14">
   <w:endnote w:type="separator" w:id="-1">
     <w:p>
       <w:pPr>
@@ -53455,7 +54450,7 @@
 </file>
 
 <file path=word/footnotes.xml><?xml version="1.0" encoding="utf-8"?>
-<w:footnotes xmlns:wpc="http://schemas.microsoft.com/office/word/2010/wordprocessingCanvas" xmlns:cx="http://schemas.microsoft.com/office/drawing/2014/chartex" xmlns:cx1="http://schemas.microsoft.com/office/drawing/2015/9/8/chartex" xmlns:cx2="http://schemas.microsoft.com/office/drawing/2015/10/21/chartex" xmlns:cx3="http://schemas.microsoft.com/office/drawing/2016/5/9/chartex" xmlns:cx4="http://schemas.microsoft.com/office/drawing/2016/5/10/chartex" xmlns:cx5="http://schemas.microsoft.com/office/drawing/2016/5/11/chartex" xmlns:cx6="http://schemas.microsoft.com/office/drawing/2016/5/12/chartex" xmlns:cx7="http://schemas.microsoft.com/office/drawing/2016/5/13/chartex" xmlns:cx8="http://schemas.microsoft.com/office/drawing/2016/5/14/chartex" xmlns:mc="http://schemas.openxmlformats.org/markup-compatibility/2006" xmlns:aink="http://schemas.microsoft.com/office/drawing/2016/ink" xmlns:am3d="http://schemas.microsoft.com/office/drawing/2017/model3d" xmlns:o="urn:schemas-microsoft-com:office:office" xmlns:r="http://schemas.openxmlformats.org/officeDocument/2006/relationships" xmlns:m="http://schemas.openxmlformats.org/officeDocument/2006/math" xmlns:v="urn:schemas-microsoft-com:vml" xmlns:wp14="http://schemas.microsoft.com/office/word/2010/wordprocessingDrawing" xmlns:wp="http://schemas.openxmlformats.org/drawingml/2006/wordprocessingDrawing" xmlns:w10="urn:schemas-microsoft-com:office:word" xmlns:w="http://schemas.openxmlformats.org/wordprocessingml/2006/main" xmlns:w14="http://schemas.microsoft.com/office/word/2010/wordml" xmlns:w15="http://schemas.microsoft.com/office/word/2012/wordml" xmlns:w16cid="http://schemas.microsoft.com/office/word/2016/wordml/cid" xmlns:w16se="http://schemas.microsoft.com/office/word/2015/wordml/symex" xmlns:wpg="http://schemas.microsoft.com/office/word/2010/wordprocessingGroup" xmlns:wpi="http://schemas.microsoft.com/office/word/2010/wordprocessingInk" xmlns:wne="http://schemas.microsoft.com/office/word/2006/wordml" xmlns:wps="http://schemas.microsoft.com/office/word/2010/wordprocessingShape" mc:Ignorable="w14 w15 w16se w16cid wp14">
+<w:footnotes xmlns:wpc="http://schemas.microsoft.com/office/word/2010/wordprocessingCanvas" xmlns:cx="http://schemas.microsoft.com/office/drawing/2014/chartex" xmlns:cx1="http://schemas.microsoft.com/office/drawing/2015/9/8/chartex" xmlns:cx2="http://schemas.microsoft.com/office/drawing/2015/10/21/chartex" xmlns:cx3="http://schemas.microsoft.com/office/drawing/2016/5/9/chartex" xmlns:cx4="http://schemas.microsoft.com/office/drawing/2016/5/10/chartex" xmlns:cx5="http://schemas.microsoft.com/office/drawing/2016/5/11/chartex" xmlns:cx6="http://schemas.microsoft.com/office/drawing/2016/5/12/chartex" xmlns:cx7="http://schemas.microsoft.com/office/drawing/2016/5/13/chartex" xmlns:cx8="http://schemas.microsoft.com/office/drawing/2016/5/14/chartex" xmlns:mc="http://schemas.openxmlformats.org/markup-compatibility/2006" xmlns:aink="http://schemas.microsoft.com/office/drawing/2016/ink" xmlns:am3d="http://schemas.microsoft.com/office/drawing/2017/model3d" xmlns:o="urn:schemas-microsoft-com:office:office" xmlns:r="http://schemas.openxmlformats.org/officeDocument/2006/relationships" xmlns:m="http://schemas.openxmlformats.org/officeDocument/2006/math" xmlns:v="urn:schemas-microsoft-com:vml" xmlns:wp14="http://schemas.microsoft.com/office/word/2010/wordprocessingDrawing" xmlns:wp="http://schemas.openxmlformats.org/drawingml/2006/wordprocessingDrawing" xmlns:w10="urn:schemas-microsoft-com:office:word" xmlns:w="http://schemas.openxmlformats.org/wordprocessingml/2006/main" xmlns:w14="http://schemas.microsoft.com/office/word/2010/wordml" xmlns:w15="http://schemas.microsoft.com/office/word/2012/wordml" xmlns:w16cex="http://schemas.microsoft.com/office/word/2018/wordml/cex" xmlns:w16cid="http://schemas.microsoft.com/office/word/2016/wordml/cid" xmlns:w16="http://schemas.microsoft.com/office/word/2018/wordml" xmlns:w16se="http://schemas.microsoft.com/office/word/2015/wordml/symex" xmlns:wpg="http://schemas.microsoft.com/office/word/2010/wordprocessingGroup" xmlns:wpi="http://schemas.microsoft.com/office/word/2010/wordprocessingInk" xmlns:wne="http://schemas.microsoft.com/office/word/2006/wordml" xmlns:wps="http://schemas.microsoft.com/office/word/2010/wordprocessingShape" mc:Ignorable="w14 w15 w16se w16cid w16 w16cex wp14">
   <w:footnote w:type="separator" w:id="-1">
     <w:p>
       <w:pPr>
@@ -53480,7 +54475,7 @@
 </file>
 
 <file path=word/numbering.xml><?xml version="1.0" encoding="utf-8"?>
-<w:numbering xmlns:wpc="http://schemas.microsoft.com/office/word/2010/wordprocessingCanvas" xmlns:cx="http://schemas.microsoft.com/office/drawing/2014/chartex" xmlns:cx1="http://schemas.microsoft.com/office/drawing/2015/9/8/chartex" xmlns:cx2="http://schemas.microsoft.com/office/drawing/2015/10/21/chartex" xmlns:cx3="http://schemas.microsoft.com/office/drawing/2016/5/9/chartex" xmlns:cx4="http://schemas.microsoft.com/office/drawing/2016/5/10/chartex" xmlns:cx5="http://schemas.microsoft.com/office/drawing/2016/5/11/chartex" xmlns:cx6="http://schemas.microsoft.com/office/drawing/2016/5/12/chartex" xmlns:cx7="http://schemas.microsoft.com/office/drawing/2016/5/13/chartex" xmlns:cx8="http://schemas.microsoft.com/office/drawing/2016/5/14/chartex" xmlns:mc="http://schemas.openxmlformats.org/markup-compatibility/2006" xmlns:aink="http://schemas.microsoft.com/office/drawing/2016/ink" xmlns:am3d="http://schemas.microsoft.com/office/drawing/2017/model3d" xmlns:o="urn:schemas-microsoft-com:office:office" xmlns:r="http://schemas.openxmlformats.org/officeDocument/2006/relationships" xmlns:m="http://schemas.openxmlformats.org/officeDocument/2006/math" xmlns:v="urn:schemas-microsoft-com:vml" xmlns:wp14="http://schemas.microsoft.com/office/word/2010/wordprocessingDrawing" xmlns:wp="http://schemas.openxmlformats.org/drawingml/2006/wordprocessingDrawing" xmlns:w10="urn:schemas-microsoft-com:office:word" xmlns:w="http://schemas.openxmlformats.org/wordprocessingml/2006/main" xmlns:w14="http://schemas.microsoft.com/office/word/2010/wordml" xmlns:w15="http://schemas.microsoft.com/office/word/2012/wordml" xmlns:w16cid="http://schemas.microsoft.com/office/word/2016/wordml/cid" xmlns:w16se="http://schemas.microsoft.com/office/word/2015/wordml/symex" xmlns:wpg="http://schemas.microsoft.com/office/word/2010/wordprocessingGroup" xmlns:wpi="http://schemas.microsoft.com/office/word/2010/wordprocessingInk" xmlns:wne="http://schemas.microsoft.com/office/word/2006/wordml" xmlns:wps="http://schemas.microsoft.com/office/word/2010/wordprocessingShape" mc:Ignorable="w14 w15 w16se w16cid wp14">
+<w:numbering xmlns:wpc="http://schemas.microsoft.com/office/word/2010/wordprocessingCanvas" xmlns:cx="http://schemas.microsoft.com/office/drawing/2014/chartex" xmlns:cx1="http://schemas.microsoft.com/office/drawing/2015/9/8/chartex" xmlns:cx2="http://schemas.microsoft.com/office/drawing/2015/10/21/chartex" xmlns:cx3="http://schemas.microsoft.com/office/drawing/2016/5/9/chartex" xmlns:cx4="http://schemas.microsoft.com/office/drawing/2016/5/10/chartex" xmlns:cx5="http://schemas.microsoft.com/office/drawing/2016/5/11/chartex" xmlns:cx6="http://schemas.microsoft.com/office/drawing/2016/5/12/chartex" xmlns:cx7="http://schemas.microsoft.com/office/drawing/2016/5/13/chartex" xmlns:cx8="http://schemas.microsoft.com/office/drawing/2016/5/14/chartex" xmlns:mc="http://schemas.openxmlformats.org/markup-compatibility/2006" xmlns:aink="http://schemas.microsoft.com/office/drawing/2016/ink" xmlns:am3d="http://schemas.microsoft.com/office/drawing/2017/model3d" xmlns:o="urn:schemas-microsoft-com:office:office" xmlns:r="http://schemas.openxmlformats.org/officeDocument/2006/relationships" xmlns:m="http://schemas.openxmlformats.org/officeDocument/2006/math" xmlns:v="urn:schemas-microsoft-com:vml" xmlns:wp14="http://schemas.microsoft.com/office/word/2010/wordprocessingDrawing" xmlns:wp="http://schemas.openxmlformats.org/drawingml/2006/wordprocessingDrawing" xmlns:w10="urn:schemas-microsoft-com:office:word" xmlns:w="http://schemas.openxmlformats.org/wordprocessingml/2006/main" xmlns:w14="http://schemas.microsoft.com/office/word/2010/wordml" xmlns:w15="http://schemas.microsoft.com/office/word/2012/wordml" xmlns:w16cex="http://schemas.microsoft.com/office/word/2018/wordml/cex" xmlns:w16cid="http://schemas.microsoft.com/office/word/2016/wordml/cid" xmlns:w16="http://schemas.microsoft.com/office/word/2018/wordml" xmlns:w16se="http://schemas.microsoft.com/office/word/2015/wordml/symex" xmlns:wpg="http://schemas.microsoft.com/office/word/2010/wordprocessingGroup" xmlns:wpi="http://schemas.microsoft.com/office/word/2010/wordprocessingInk" xmlns:wne="http://schemas.microsoft.com/office/word/2006/wordml" xmlns:wps="http://schemas.microsoft.com/office/word/2010/wordprocessingShape" mc:Ignorable="w14 w15 w16se w16cid w16 w16cex wp14">
   <w:abstractNum w:abstractNumId="0" w15:restartNumberingAfterBreak="0">
     <w:nsid w:val="02982035"/>
     <w:multiLevelType w:val="hybridMultilevel"/>
@@ -53951,6 +54946,119 @@
     </w:lvl>
   </w:abstractNum>
   <w:abstractNum w:abstractNumId="5" w15:restartNumberingAfterBreak="0">
+    <w:nsid w:val="16A034FE"/>
+    <w:multiLevelType w:val="hybridMultilevel"/>
+    <w:tmpl w:val="70D88D3E"/>
+    <w:lvl w:ilvl="0" w:tplc="041B0001">
+      <w:start w:val="1"/>
+      <w:numFmt w:val="bullet"/>
+      <w:lvlText w:val=""/>
+      <w:lvlJc w:val="left"/>
+      <w:pPr>
+        <w:ind w:left="720" w:hanging="360"/>
+      </w:pPr>
+      <w:rPr>
+        <w:rFonts w:ascii="Symbol" w:hAnsi="Symbol" w:hint="default"/>
+      </w:rPr>
+    </w:lvl>
+    <w:lvl w:ilvl="1" w:tplc="041B0003" w:tentative="1">
+      <w:start w:val="1"/>
+      <w:numFmt w:val="bullet"/>
+      <w:lvlText w:val="o"/>
+      <w:lvlJc w:val="left"/>
+      <w:pPr>
+        <w:ind w:left="1440" w:hanging="360"/>
+      </w:pPr>
+      <w:rPr>
+        <w:rFonts w:ascii="Courier New" w:hAnsi="Courier New" w:cs="Courier New" w:hint="default"/>
+      </w:rPr>
+    </w:lvl>
+    <w:lvl w:ilvl="2" w:tplc="041B0005" w:tentative="1">
+      <w:start w:val="1"/>
+      <w:numFmt w:val="bullet"/>
+      <w:lvlText w:val=""/>
+      <w:lvlJc w:val="left"/>
+      <w:pPr>
+        <w:ind w:left="2160" w:hanging="360"/>
+      </w:pPr>
+      <w:rPr>
+        <w:rFonts w:ascii="Wingdings" w:hAnsi="Wingdings" w:hint="default"/>
+      </w:rPr>
+    </w:lvl>
+    <w:lvl w:ilvl="3" w:tplc="041B0001" w:tentative="1">
+      <w:start w:val="1"/>
+      <w:numFmt w:val="bullet"/>
+      <w:lvlText w:val=""/>
+      <w:lvlJc w:val="left"/>
+      <w:pPr>
+        <w:ind w:left="2880" w:hanging="360"/>
+      </w:pPr>
+      <w:rPr>
+        <w:rFonts w:ascii="Symbol" w:hAnsi="Symbol" w:hint="default"/>
+      </w:rPr>
+    </w:lvl>
+    <w:lvl w:ilvl="4" w:tplc="041B0003" w:tentative="1">
+      <w:start w:val="1"/>
+      <w:numFmt w:val="bullet"/>
+      <w:lvlText w:val="o"/>
+      <w:lvlJc w:val="left"/>
+      <w:pPr>
+        <w:ind w:left="3600" w:hanging="360"/>
+      </w:pPr>
+      <w:rPr>
+        <w:rFonts w:ascii="Courier New" w:hAnsi="Courier New" w:cs="Courier New" w:hint="default"/>
+      </w:rPr>
+    </w:lvl>
+    <w:lvl w:ilvl="5" w:tplc="041B0005" w:tentative="1">
+      <w:start w:val="1"/>
+      <w:numFmt w:val="bullet"/>
+      <w:lvlText w:val=""/>
+      <w:lvlJc w:val="left"/>
+      <w:pPr>
+        <w:ind w:left="4320" w:hanging="360"/>
+      </w:pPr>
+      <w:rPr>
+        <w:rFonts w:ascii="Wingdings" w:hAnsi="Wingdings" w:hint="default"/>
+      </w:rPr>
+    </w:lvl>
+    <w:lvl w:ilvl="6" w:tplc="041B0001" w:tentative="1">
+      <w:start w:val="1"/>
+      <w:numFmt w:val="bullet"/>
+      <w:lvlText w:val=""/>
+      <w:lvlJc w:val="left"/>
+      <w:pPr>
+        <w:ind w:left="5040" w:hanging="360"/>
+      </w:pPr>
+      <w:rPr>
+        <w:rFonts w:ascii="Symbol" w:hAnsi="Symbol" w:hint="default"/>
+      </w:rPr>
+    </w:lvl>
+    <w:lvl w:ilvl="7" w:tplc="041B0003" w:tentative="1">
+      <w:start w:val="1"/>
+      <w:numFmt w:val="bullet"/>
+      <w:lvlText w:val="o"/>
+      <w:lvlJc w:val="left"/>
+      <w:pPr>
+        <w:ind w:left="5760" w:hanging="360"/>
+      </w:pPr>
+      <w:rPr>
+        <w:rFonts w:ascii="Courier New" w:hAnsi="Courier New" w:cs="Courier New" w:hint="default"/>
+      </w:rPr>
+    </w:lvl>
+    <w:lvl w:ilvl="8" w:tplc="041B0005" w:tentative="1">
+      <w:start w:val="1"/>
+      <w:numFmt w:val="bullet"/>
+      <w:lvlText w:val=""/>
+      <w:lvlJc w:val="left"/>
+      <w:pPr>
+        <w:ind w:left="6480" w:hanging="360"/>
+      </w:pPr>
+      <w:rPr>
+        <w:rFonts w:ascii="Wingdings" w:hAnsi="Wingdings" w:hint="default"/>
+      </w:rPr>
+    </w:lvl>
+  </w:abstractNum>
+  <w:abstractNum w:abstractNumId="6" w15:restartNumberingAfterBreak="0">
     <w:nsid w:val="23F77373"/>
     <w:multiLevelType w:val="hybridMultilevel"/>
     <w:tmpl w:val="A93C12C0"/>
@@ -54039,7 +55147,7 @@
       </w:pPr>
     </w:lvl>
   </w:abstractNum>
-  <w:abstractNum w:abstractNumId="6" w15:restartNumberingAfterBreak="0">
+  <w:abstractNum w:abstractNumId="7" w15:restartNumberingAfterBreak="0">
     <w:nsid w:val="249351F1"/>
     <w:multiLevelType w:val="hybridMultilevel"/>
     <w:tmpl w:val="C414D7CE"/>
@@ -54128,7 +55236,7 @@
       </w:pPr>
     </w:lvl>
   </w:abstractNum>
-  <w:abstractNum w:abstractNumId="7" w15:restartNumberingAfterBreak="0">
+  <w:abstractNum w:abstractNumId="8" w15:restartNumberingAfterBreak="0">
     <w:nsid w:val="2FC004F2"/>
     <w:multiLevelType w:val="hybridMultilevel"/>
     <w:tmpl w:val="CB88A31A"/>
@@ -54217,7 +55325,7 @@
       </w:pPr>
     </w:lvl>
   </w:abstractNum>
-  <w:abstractNum w:abstractNumId="8" w15:restartNumberingAfterBreak="0">
+  <w:abstractNum w:abstractNumId="9" w15:restartNumberingAfterBreak="0">
     <w:nsid w:val="316A721A"/>
     <w:multiLevelType w:val="hybridMultilevel"/>
     <w:tmpl w:val="5BCE5066"/>
@@ -54330,7 +55438,7 @@
       </w:rPr>
     </w:lvl>
   </w:abstractNum>
-  <w:abstractNum w:abstractNumId="9" w15:restartNumberingAfterBreak="0">
+  <w:abstractNum w:abstractNumId="10" w15:restartNumberingAfterBreak="0">
     <w:nsid w:val="3BFC64E1"/>
     <w:multiLevelType w:val="hybridMultilevel"/>
     <w:tmpl w:val="CDE69D1C"/>
@@ -54419,7 +55527,7 @@
       </w:pPr>
     </w:lvl>
   </w:abstractNum>
-  <w:abstractNum w:abstractNumId="10" w15:restartNumberingAfterBreak="0">
+  <w:abstractNum w:abstractNumId="11" w15:restartNumberingAfterBreak="0">
     <w:nsid w:val="4E140C7A"/>
     <w:multiLevelType w:val="hybridMultilevel"/>
     <w:tmpl w:val="CDE69D1C"/>
@@ -54508,7 +55616,7 @@
       </w:pPr>
     </w:lvl>
   </w:abstractNum>
-  <w:abstractNum w:abstractNumId="11" w15:restartNumberingAfterBreak="0">
+  <w:abstractNum w:abstractNumId="12" w15:restartNumberingAfterBreak="0">
     <w:nsid w:val="601252F2"/>
     <w:multiLevelType w:val="hybridMultilevel"/>
     <w:tmpl w:val="BB4C0928"/>
@@ -54621,7 +55729,7 @@
       </w:rPr>
     </w:lvl>
   </w:abstractNum>
-  <w:abstractNum w:abstractNumId="12" w15:restartNumberingAfterBreak="0">
+  <w:abstractNum w:abstractNumId="13" w15:restartNumberingAfterBreak="0">
     <w:nsid w:val="64DA3AE0"/>
     <w:multiLevelType w:val="hybridMultilevel"/>
     <w:tmpl w:val="BC42D520"/>
@@ -54734,7 +55842,7 @@
       </w:rPr>
     </w:lvl>
   </w:abstractNum>
-  <w:abstractNum w:abstractNumId="13" w15:restartNumberingAfterBreak="0">
+  <w:abstractNum w:abstractNumId="14" w15:restartNumberingAfterBreak="0">
     <w:nsid w:val="6ACE2EF9"/>
     <w:multiLevelType w:val="hybridMultilevel"/>
     <w:tmpl w:val="8FE26C40"/>
@@ -54820,7 +55928,7 @@
       </w:pPr>
     </w:lvl>
   </w:abstractNum>
-  <w:abstractNum w:abstractNumId="14" w15:restartNumberingAfterBreak="0">
+  <w:abstractNum w:abstractNumId="15" w15:restartNumberingAfterBreak="0">
     <w:nsid w:val="742158E0"/>
     <w:multiLevelType w:val="hybridMultilevel"/>
     <w:tmpl w:val="D02C9CC8"/>
@@ -54933,7 +56041,7 @@
       </w:rPr>
     </w:lvl>
   </w:abstractNum>
-  <w:abstractNum w:abstractNumId="15" w15:restartNumberingAfterBreak="0">
+  <w:abstractNum w:abstractNumId="16" w15:restartNumberingAfterBreak="0">
     <w:nsid w:val="74C31CD7"/>
     <w:multiLevelType w:val="hybridMultilevel"/>
     <w:tmpl w:val="3E72F664"/>
@@ -55022,7 +56130,7 @@
       </w:pPr>
     </w:lvl>
   </w:abstractNum>
-  <w:abstractNum w:abstractNumId="16" w15:restartNumberingAfterBreak="0">
+  <w:abstractNum w:abstractNumId="17" w15:restartNumberingAfterBreak="0">
     <w:nsid w:val="79E04ADA"/>
     <w:multiLevelType w:val="hybridMultilevel"/>
     <w:tmpl w:val="8786BB0C"/>
@@ -55136,10 +56244,10 @@
     </w:lvl>
   </w:abstractNum>
   <w:num w:numId="1">
-    <w:abstractNumId w:val="12"/>
+    <w:abstractNumId w:val="13"/>
   </w:num>
   <w:num w:numId="2">
-    <w:abstractNumId w:val="16"/>
+    <w:abstractNumId w:val="17"/>
   </w:num>
   <w:num w:numId="3">
     <w:abstractNumId w:val="3"/>
@@ -55148,49 +56256,52 @@
     <w:abstractNumId w:val="0"/>
   </w:num>
   <w:num w:numId="5">
-    <w:abstractNumId w:val="7"/>
+    <w:abstractNumId w:val="8"/>
   </w:num>
   <w:num w:numId="6">
     <w:abstractNumId w:val="4"/>
   </w:num>
   <w:num w:numId="7">
-    <w:abstractNumId w:val="5"/>
+    <w:abstractNumId w:val="6"/>
   </w:num>
   <w:num w:numId="8">
     <w:abstractNumId w:val="1"/>
   </w:num>
   <w:num w:numId="9">
-    <w:abstractNumId w:val="6"/>
+    <w:abstractNumId w:val="7"/>
   </w:num>
   <w:num w:numId="10">
-    <w:abstractNumId w:val="13"/>
+    <w:abstractNumId w:val="14"/>
   </w:num>
   <w:num w:numId="11">
     <w:abstractNumId w:val="2"/>
   </w:num>
   <w:num w:numId="12">
+    <w:abstractNumId w:val="16"/>
+  </w:num>
+  <w:num w:numId="13">
+    <w:abstractNumId w:val="12"/>
+  </w:num>
+  <w:num w:numId="14">
+    <w:abstractNumId w:val="9"/>
+  </w:num>
+  <w:num w:numId="15">
+    <w:abstractNumId w:val="10"/>
+  </w:num>
+  <w:num w:numId="16">
+    <w:abstractNumId w:val="11"/>
+  </w:num>
+  <w:num w:numId="17">
     <w:abstractNumId w:val="15"/>
   </w:num>
-  <w:num w:numId="13">
-    <w:abstractNumId w:val="11"/>
-  </w:num>
-  <w:num w:numId="14">
-    <w:abstractNumId w:val="8"/>
-  </w:num>
-  <w:num w:numId="15">
-    <w:abstractNumId w:val="9"/>
-  </w:num>
-  <w:num w:numId="16">
-    <w:abstractNumId w:val="10"/>
-  </w:num>
-  <w:num w:numId="17">
-    <w:abstractNumId w:val="14"/>
+  <w:num w:numId="18">
+    <w:abstractNumId w:val="5"/>
   </w:num>
 </w:numbering>
 </file>
 
 <file path=word/styles.xml><?xml version="1.0" encoding="utf-8"?>
-<w:styles xmlns:mc="http://schemas.openxmlformats.org/markup-compatibility/2006" xmlns:r="http://schemas.openxmlformats.org/officeDocument/2006/relationships" xmlns:w="http://schemas.openxmlformats.org/wordprocessingml/2006/main" xmlns:w14="http://schemas.microsoft.com/office/word/2010/wordml" xmlns:w15="http://schemas.microsoft.com/office/word/2012/wordml" xmlns:w16cid="http://schemas.microsoft.com/office/word/2016/wordml/cid" xmlns:w16se="http://schemas.microsoft.com/office/word/2015/wordml/symex" mc:Ignorable="w14 w15 w16se w16cid">
+<w:styles xmlns:mc="http://schemas.openxmlformats.org/markup-compatibility/2006" xmlns:r="http://schemas.openxmlformats.org/officeDocument/2006/relationships" xmlns:w="http://schemas.openxmlformats.org/wordprocessingml/2006/main" xmlns:w14="http://schemas.microsoft.com/office/word/2010/wordml" xmlns:w15="http://schemas.microsoft.com/office/word/2012/wordml" xmlns:w16cex="http://schemas.microsoft.com/office/word/2018/wordml/cex" xmlns:w16cid="http://schemas.microsoft.com/office/word/2016/wordml/cid" xmlns:w16="http://schemas.microsoft.com/office/word/2018/wordml" xmlns:w16se="http://schemas.microsoft.com/office/word/2015/wordml/symex" mc:Ignorable="w14 w15 w16se w16cid w16 w16cex">
   <w:docDefaults>
     <w:rPrDefault>
       <w:rPr>
@@ -56075,7 +57186,7 @@
 </file>
 
 <file path=customXml/itemProps1.xml><?xml version="1.0" encoding="utf-8"?>
-<ds:datastoreItem xmlns:ds="http://schemas.openxmlformats.org/officeDocument/2006/customXml" ds:itemID="{5EA3E900-7ED4-45F9-9F06-A10D36F478FF}">
+<ds:datastoreItem xmlns:ds="http://schemas.openxmlformats.org/officeDocument/2006/customXml" ds:itemID="{806E9C36-CEBF-4D7C-AF0F-717C1EA57925}">
   <ds:schemaRefs>
     <ds:schemaRef ds:uri="http://schemas.openxmlformats.org/officeDocument/2006/bibliography"/>
   </ds:schemaRefs>

</xml_diff>